<commit_message>
Takes 40 minutes to run but its good
</commit_message>
<xml_diff>
--- a/Projects/Project 3/ai_usage.docx
+++ b/Projects/Project 3/ai_usage.docx
@@ -4,13 +4,37 @@
   <w:body>
     <w:p>
       <w:r>
+        <w:t>Drew Lickman</w:t>
+      </w:r>
+    </w:p>
+    <w:p>
+      <w:r>
+        <w:t>CSCI 4820-001</w:t>
+      </w:r>
+    </w:p>
+    <w:p>
+      <w:r>
+        <w:t>Project #3</w:t>
+      </w:r>
+    </w:p>
+    <w:p>
+      <w:r>
+        <w:t>Due: 10/9/24</w:t>
+      </w:r>
+    </w:p>
+    <w:p/>
+    <w:p>
+      <w:r>
         <w:t>A.I. Disclaimer: Work for this assignment was completed with the aid of artificial intelligence tools and comprehensive documentation of the names of, input provided to, and output obtained from, these tools is included as part of my assignment submission.</w:t>
       </w:r>
     </w:p>
     <w:p/>
     <w:p>
       <w:r>
-        <w:t xml:space="preserve">Overall I was confused with this project due to vagueness of instructions and having to figure out how to use the </w:t>
+        <w:t>Overall,</w:t>
+      </w:r>
+      <w:r>
+        <w:t xml:space="preserve"> I was confused with this project due to vagueness of instructions and having to figure out how to use the </w:t>
       </w:r>
       <w:proofErr w:type="spellStart"/>
       <w:r>
@@ -26,7 +50,770 @@
       </w:r>
       <w:proofErr w:type="spellEnd"/>
       <w:r>
-        <w:t xml:space="preserve"> document included the positive/negative sentiment included at the end of each line until I was almost done with the project. </w:t>
+        <w:t xml:space="preserve"> document included the positive/negative sentiment included at the end of each line until I was almost done with the project</w:t>
+      </w:r>
+      <w:r>
+        <w:t xml:space="preserve"> and had to refactor a decent amount of code to fix it</w:t>
+      </w:r>
+      <w:r>
+        <w:t>.</w:t>
+      </w:r>
+    </w:p>
+    <w:p/>
+    <w:p>
+      <w:r>
+        <w:t xml:space="preserve"> </w:t>
+      </w:r>
+    </w:p>
+    <w:p>
+      <w:r>
+        <w:br w:type="page"/>
+      </w:r>
+    </w:p>
+    <w:p>
+      <w:r>
+        <w:lastRenderedPageBreak/>
+        <w:t xml:space="preserve">I started by using Claude 3.5 Sonnet to help explain the project to me, which helped a little. </w:t>
+      </w:r>
+      <w:r>
+        <w:rPr>
+          <w:noProof/>
+        </w:rPr>
+        <w:drawing>
+          <wp:inline distT="0" distB="0" distL="0" distR="0" wp14:anchorId="3B209613" wp14:editId="0FC4C39C">
+            <wp:extent cx="3545155" cy="3613709"/>
+            <wp:effectExtent l="0" t="0" r="0" b="6350"/>
+            <wp:docPr id="1824617338" name="Picture 1" descr="A screenshot of a computer&#10;&#10;Description automatically generated"/>
+            <wp:cNvGraphicFramePr>
+              <a:graphicFrameLocks xmlns:a="http://schemas.openxmlformats.org/drawingml/2006/main" noChangeAspect="1"/>
+            </wp:cNvGraphicFramePr>
+            <a:graphic xmlns:a="http://schemas.openxmlformats.org/drawingml/2006/main">
+              <a:graphicData uri="http://schemas.openxmlformats.org/drawingml/2006/picture">
+                <pic:pic xmlns:pic="http://schemas.openxmlformats.org/drawingml/2006/picture">
+                  <pic:nvPicPr>
+                    <pic:cNvPr id="1824617338" name="Picture 1" descr="A screenshot of a computer&#10;&#10;Description automatically generated"/>
+                    <pic:cNvPicPr/>
+                  </pic:nvPicPr>
+                  <pic:blipFill>
+                    <a:blip r:embed="rId4"/>
+                    <a:stretch>
+                      <a:fillRect/>
+                    </a:stretch>
+                  </pic:blipFill>
+                  <pic:spPr>
+                    <a:xfrm>
+                      <a:off x="0" y="0"/>
+                      <a:ext cx="3550010" cy="3618658"/>
+                    </a:xfrm>
+                    <a:prstGeom prst="rect">
+                      <a:avLst/>
+                    </a:prstGeom>
+                  </pic:spPr>
+                </pic:pic>
+              </a:graphicData>
+            </a:graphic>
+          </wp:inline>
+        </w:drawing>
+      </w:r>
+      <w:r>
+        <w:rPr>
+          <w:noProof/>
+        </w:rPr>
+        <w:drawing>
+          <wp:inline distT="0" distB="0" distL="0" distR="0" wp14:anchorId="3958F93A" wp14:editId="3090AE2A">
+            <wp:extent cx="3549762" cy="4169664"/>
+            <wp:effectExtent l="0" t="0" r="0" b="2540"/>
+            <wp:docPr id="1573597679" name="Picture 1" descr="A black and white list of a movie review&#10;&#10;Description automatically generated"/>
+            <wp:cNvGraphicFramePr>
+              <a:graphicFrameLocks xmlns:a="http://schemas.openxmlformats.org/drawingml/2006/main" noChangeAspect="1"/>
+            </wp:cNvGraphicFramePr>
+            <a:graphic xmlns:a="http://schemas.openxmlformats.org/drawingml/2006/main">
+              <a:graphicData uri="http://schemas.openxmlformats.org/drawingml/2006/picture">
+                <pic:pic xmlns:pic="http://schemas.openxmlformats.org/drawingml/2006/picture">
+                  <pic:nvPicPr>
+                    <pic:cNvPr id="1573597679" name="Picture 1" descr="A black and white list of a movie review&#10;&#10;Description automatically generated"/>
+                    <pic:cNvPicPr/>
+                  </pic:nvPicPr>
+                  <pic:blipFill>
+                    <a:blip r:embed="rId5"/>
+                    <a:stretch>
+                      <a:fillRect/>
+                    </a:stretch>
+                  </pic:blipFill>
+                  <pic:spPr>
+                    <a:xfrm>
+                      <a:off x="0" y="0"/>
+                      <a:ext cx="3558004" cy="4179346"/>
+                    </a:xfrm>
+                    <a:prstGeom prst="rect">
+                      <a:avLst/>
+                    </a:prstGeom>
+                  </pic:spPr>
+                </pic:pic>
+              </a:graphicData>
+            </a:graphic>
+          </wp:inline>
+        </w:drawing>
+      </w:r>
+    </w:p>
+    <w:p>
+      <w:r>
+        <w:br w:type="page"/>
+      </w:r>
+      <w:r>
+        <w:lastRenderedPageBreak/>
+        <w:t xml:space="preserve">I started by writing my custom Logistic Regression </w:t>
+      </w:r>
+      <w:proofErr w:type="gramStart"/>
+      <w:r>
+        <w:t>class, but</w:t>
+      </w:r>
+      <w:proofErr w:type="gramEnd"/>
+      <w:r>
+        <w:t xml:space="preserve"> got stuck with the fit() and predict() functions, as I was just really confused about what they should do and how. It confirmed that my predict function was </w:t>
+      </w:r>
+      <w:proofErr w:type="gramStart"/>
+      <w:r>
+        <w:t>correct, and</w:t>
+      </w:r>
+      <w:proofErr w:type="gramEnd"/>
+      <w:r>
+        <w:t xml:space="preserve"> helped significantly with the fit() function.</w:t>
+      </w:r>
+    </w:p>
+    <w:p>
+      <w:r>
+        <w:t xml:space="preserve"> </w:t>
+      </w:r>
+      <w:r>
+        <w:rPr>
+          <w:noProof/>
+        </w:rPr>
+        <w:drawing>
+          <wp:inline distT="0" distB="0" distL="0" distR="0" wp14:anchorId="0953F240" wp14:editId="20B5F2AE">
+            <wp:extent cx="3202541" cy="4081882"/>
+            <wp:effectExtent l="0" t="0" r="0" b="0"/>
+            <wp:docPr id="1808370624" name="Picture 1" descr="A screenshot of a computer program&#10;&#10;Description automatically generated"/>
+            <wp:cNvGraphicFramePr>
+              <a:graphicFrameLocks xmlns:a="http://schemas.openxmlformats.org/drawingml/2006/main" noChangeAspect="1"/>
+            </wp:cNvGraphicFramePr>
+            <a:graphic xmlns:a="http://schemas.openxmlformats.org/drawingml/2006/main">
+              <a:graphicData uri="http://schemas.openxmlformats.org/drawingml/2006/picture">
+                <pic:pic xmlns:pic="http://schemas.openxmlformats.org/drawingml/2006/picture">
+                  <pic:nvPicPr>
+                    <pic:cNvPr id="1808370624" name="Picture 1" descr="A screenshot of a computer program&#10;&#10;Description automatically generated"/>
+                    <pic:cNvPicPr/>
+                  </pic:nvPicPr>
+                  <pic:blipFill>
+                    <a:blip r:embed="rId6"/>
+                    <a:stretch>
+                      <a:fillRect/>
+                    </a:stretch>
+                  </pic:blipFill>
+                  <pic:spPr>
+                    <a:xfrm>
+                      <a:off x="0" y="0"/>
+                      <a:ext cx="3216877" cy="4100154"/>
+                    </a:xfrm>
+                    <a:prstGeom prst="rect">
+                      <a:avLst/>
+                    </a:prstGeom>
+                  </pic:spPr>
+                </pic:pic>
+              </a:graphicData>
+            </a:graphic>
+          </wp:inline>
+        </w:drawing>
+      </w:r>
+      <w:r>
+        <w:rPr>
+          <w:noProof/>
+        </w:rPr>
+        <w:drawing>
+          <wp:inline distT="0" distB="0" distL="0" distR="0" wp14:anchorId="08310793" wp14:editId="31933BF5">
+            <wp:extent cx="2972520" cy="2896819"/>
+            <wp:effectExtent l="0" t="0" r="0" b="0"/>
+            <wp:docPr id="1303171300" name="Picture 1" descr="A screenshot of a computer program&#10;&#10;Description automatically generated"/>
+            <wp:cNvGraphicFramePr>
+              <a:graphicFrameLocks xmlns:a="http://schemas.openxmlformats.org/drawingml/2006/main" noChangeAspect="1"/>
+            </wp:cNvGraphicFramePr>
+            <a:graphic xmlns:a="http://schemas.openxmlformats.org/drawingml/2006/main">
+              <a:graphicData uri="http://schemas.openxmlformats.org/drawingml/2006/picture">
+                <pic:pic xmlns:pic="http://schemas.openxmlformats.org/drawingml/2006/picture">
+                  <pic:nvPicPr>
+                    <pic:cNvPr id="1303171300" name="Picture 1" descr="A screenshot of a computer program&#10;&#10;Description automatically generated"/>
+                    <pic:cNvPicPr/>
+                  </pic:nvPicPr>
+                  <pic:blipFill>
+                    <a:blip r:embed="rId7"/>
+                    <a:stretch>
+                      <a:fillRect/>
+                    </a:stretch>
+                  </pic:blipFill>
+                  <pic:spPr>
+                    <a:xfrm>
+                      <a:off x="0" y="0"/>
+                      <a:ext cx="2978468" cy="2902615"/>
+                    </a:xfrm>
+                    <a:prstGeom prst="rect">
+                      <a:avLst/>
+                    </a:prstGeom>
+                  </pic:spPr>
+                </pic:pic>
+              </a:graphicData>
+            </a:graphic>
+          </wp:inline>
+        </w:drawing>
+      </w:r>
+    </w:p>
+    <w:p>
+      <w:r>
+        <w:lastRenderedPageBreak/>
+        <w:t xml:space="preserve">I was also confused with the X features table and Y labels list. After having it explained </w:t>
+      </w:r>
+      <w:proofErr w:type="gramStart"/>
+      <w:r>
+        <w:t>step-by-step</w:t>
+      </w:r>
+      <w:proofErr w:type="gramEnd"/>
+      <w:r>
+        <w:t xml:space="preserve"> I started feeling a bit better about understanding the project. </w:t>
+      </w:r>
+    </w:p>
+    <w:p>
+      <w:r>
+        <w:rPr>
+          <w:noProof/>
+        </w:rPr>
+        <w:drawing>
+          <wp:inline distT="0" distB="0" distL="0" distR="0" wp14:anchorId="5D985190" wp14:editId="21EDA4DD">
+            <wp:extent cx="2640787" cy="2661382"/>
+            <wp:effectExtent l="0" t="0" r="7620" b="5715"/>
+            <wp:docPr id="266143202" name="Picture 1" descr="A screenshot of a computer&#10;&#10;Description automatically generated"/>
+            <wp:cNvGraphicFramePr>
+              <a:graphicFrameLocks xmlns:a="http://schemas.openxmlformats.org/drawingml/2006/main" noChangeAspect="1"/>
+            </wp:cNvGraphicFramePr>
+            <a:graphic xmlns:a="http://schemas.openxmlformats.org/drawingml/2006/main">
+              <a:graphicData uri="http://schemas.openxmlformats.org/drawingml/2006/picture">
+                <pic:pic xmlns:pic="http://schemas.openxmlformats.org/drawingml/2006/picture">
+                  <pic:nvPicPr>
+                    <pic:cNvPr id="266143202" name="Picture 1" descr="A screenshot of a computer&#10;&#10;Description automatically generated"/>
+                    <pic:cNvPicPr/>
+                  </pic:nvPicPr>
+                  <pic:blipFill>
+                    <a:blip r:embed="rId8"/>
+                    <a:stretch>
+                      <a:fillRect/>
+                    </a:stretch>
+                  </pic:blipFill>
+                  <pic:spPr>
+                    <a:xfrm>
+                      <a:off x="0" y="0"/>
+                      <a:ext cx="2663348" cy="2684119"/>
+                    </a:xfrm>
+                    <a:prstGeom prst="rect">
+                      <a:avLst/>
+                    </a:prstGeom>
+                  </pic:spPr>
+                </pic:pic>
+              </a:graphicData>
+            </a:graphic>
+          </wp:inline>
+        </w:drawing>
+      </w:r>
+    </w:p>
+    <w:p>
+      <w:r>
+        <w:rPr>
+          <w:noProof/>
+        </w:rPr>
+        <w:drawing>
+          <wp:inline distT="0" distB="0" distL="0" distR="0" wp14:anchorId="7E364ED2" wp14:editId="158CA3C6">
+            <wp:extent cx="2731464" cy="2611526"/>
+            <wp:effectExtent l="0" t="0" r="0" b="0"/>
+            <wp:docPr id="572314219" name="Picture 1" descr="A screenshot of a computer program&#10;&#10;Description automatically generated"/>
+            <wp:cNvGraphicFramePr>
+              <a:graphicFrameLocks xmlns:a="http://schemas.openxmlformats.org/drawingml/2006/main" noChangeAspect="1"/>
+            </wp:cNvGraphicFramePr>
+            <a:graphic xmlns:a="http://schemas.openxmlformats.org/drawingml/2006/main">
+              <a:graphicData uri="http://schemas.openxmlformats.org/drawingml/2006/picture">
+                <pic:pic xmlns:pic="http://schemas.openxmlformats.org/drawingml/2006/picture">
+                  <pic:nvPicPr>
+                    <pic:cNvPr id="572314219" name="Picture 1" descr="A screenshot of a computer program&#10;&#10;Description automatically generated"/>
+                    <pic:cNvPicPr/>
+                  </pic:nvPicPr>
+                  <pic:blipFill>
+                    <a:blip r:embed="rId9"/>
+                    <a:stretch>
+                      <a:fillRect/>
+                    </a:stretch>
+                  </pic:blipFill>
+                  <pic:spPr>
+                    <a:xfrm>
+                      <a:off x="0" y="0"/>
+                      <a:ext cx="2743357" cy="2622897"/>
+                    </a:xfrm>
+                    <a:prstGeom prst="rect">
+                      <a:avLst/>
+                    </a:prstGeom>
+                  </pic:spPr>
+                </pic:pic>
+              </a:graphicData>
+            </a:graphic>
+          </wp:inline>
+        </w:drawing>
+      </w:r>
+    </w:p>
+    <w:p>
+      <w:r>
+        <w:rPr>
+          <w:noProof/>
+        </w:rPr>
+        <w:drawing>
+          <wp:inline distT="0" distB="0" distL="0" distR="0" wp14:anchorId="360792BA" wp14:editId="17EE7DA4">
+            <wp:extent cx="2843845" cy="2099462"/>
+            <wp:effectExtent l="0" t="0" r="0" b="0"/>
+            <wp:docPr id="1569517582" name="Picture 1" descr="A screenshot of a computer&#10;&#10;Description automatically generated"/>
+            <wp:cNvGraphicFramePr>
+              <a:graphicFrameLocks xmlns:a="http://schemas.openxmlformats.org/drawingml/2006/main" noChangeAspect="1"/>
+            </wp:cNvGraphicFramePr>
+            <a:graphic xmlns:a="http://schemas.openxmlformats.org/drawingml/2006/main">
+              <a:graphicData uri="http://schemas.openxmlformats.org/drawingml/2006/picture">
+                <pic:pic xmlns:pic="http://schemas.openxmlformats.org/drawingml/2006/picture">
+                  <pic:nvPicPr>
+                    <pic:cNvPr id="1569517582" name="Picture 1" descr="A screenshot of a computer&#10;&#10;Description automatically generated"/>
+                    <pic:cNvPicPr/>
+                  </pic:nvPicPr>
+                  <pic:blipFill>
+                    <a:blip r:embed="rId10"/>
+                    <a:stretch>
+                      <a:fillRect/>
+                    </a:stretch>
+                  </pic:blipFill>
+                  <pic:spPr>
+                    <a:xfrm>
+                      <a:off x="0" y="0"/>
+                      <a:ext cx="2852358" cy="2105747"/>
+                    </a:xfrm>
+                    <a:prstGeom prst="rect">
+                      <a:avLst/>
+                    </a:prstGeom>
+                  </pic:spPr>
+                </pic:pic>
+              </a:graphicData>
+            </a:graphic>
+          </wp:inline>
+        </w:drawing>
+      </w:r>
+    </w:p>
+    <w:p>
+      <w:r>
+        <w:lastRenderedPageBreak/>
+        <w:t xml:space="preserve">I came back to the gradient descent part of the code that Claude 3.5 Sonnet provided so that it could explain it so I could understand it better, which allowed me to adjust it to work a bit better. </w:t>
+      </w:r>
+    </w:p>
+    <w:p>
+      <w:r>
+        <w:rPr>
+          <w:noProof/>
+        </w:rPr>
+        <w:drawing>
+          <wp:inline distT="0" distB="0" distL="0" distR="0" wp14:anchorId="0A0C3631" wp14:editId="500BE7BA">
+            <wp:extent cx="3818534" cy="3003831"/>
+            <wp:effectExtent l="0" t="0" r="0" b="6350"/>
+            <wp:docPr id="444249802" name="Picture 1" descr="A screenshot of a computer program&#10;&#10;Description automatically generated"/>
+            <wp:cNvGraphicFramePr>
+              <a:graphicFrameLocks xmlns:a="http://schemas.openxmlformats.org/drawingml/2006/main" noChangeAspect="1"/>
+            </wp:cNvGraphicFramePr>
+            <a:graphic xmlns:a="http://schemas.openxmlformats.org/drawingml/2006/main">
+              <a:graphicData uri="http://schemas.openxmlformats.org/drawingml/2006/picture">
+                <pic:pic xmlns:pic="http://schemas.openxmlformats.org/drawingml/2006/picture">
+                  <pic:nvPicPr>
+                    <pic:cNvPr id="444249802" name="Picture 1" descr="A screenshot of a computer program&#10;&#10;Description automatically generated"/>
+                    <pic:cNvPicPr/>
+                  </pic:nvPicPr>
+                  <pic:blipFill>
+                    <a:blip r:embed="rId11"/>
+                    <a:stretch>
+                      <a:fillRect/>
+                    </a:stretch>
+                  </pic:blipFill>
+                  <pic:spPr>
+                    <a:xfrm>
+                      <a:off x="0" y="0"/>
+                      <a:ext cx="3832589" cy="3014887"/>
+                    </a:xfrm>
+                    <a:prstGeom prst="rect">
+                      <a:avLst/>
+                    </a:prstGeom>
+                  </pic:spPr>
+                </pic:pic>
+              </a:graphicData>
+            </a:graphic>
+          </wp:inline>
+        </w:drawing>
+      </w:r>
+    </w:p>
+    <w:p>
+      <w:r>
+        <w:rPr>
+          <w:noProof/>
+        </w:rPr>
+        <w:drawing>
+          <wp:inline distT="0" distB="0" distL="0" distR="0" wp14:anchorId="1E65C9BD" wp14:editId="6FC29D60">
+            <wp:extent cx="3927253" cy="3657600"/>
+            <wp:effectExtent l="0" t="0" r="0" b="0"/>
+            <wp:docPr id="1432062461" name="Picture 1" descr="A screenshot of a computer program&#10;&#10;Description automatically generated"/>
+            <wp:cNvGraphicFramePr>
+              <a:graphicFrameLocks xmlns:a="http://schemas.openxmlformats.org/drawingml/2006/main" noChangeAspect="1"/>
+            </wp:cNvGraphicFramePr>
+            <a:graphic xmlns:a="http://schemas.openxmlformats.org/drawingml/2006/main">
+              <a:graphicData uri="http://schemas.openxmlformats.org/drawingml/2006/picture">
+                <pic:pic xmlns:pic="http://schemas.openxmlformats.org/drawingml/2006/picture">
+                  <pic:nvPicPr>
+                    <pic:cNvPr id="1432062461" name="Picture 1" descr="A screenshot of a computer program&#10;&#10;Description automatically generated"/>
+                    <pic:cNvPicPr/>
+                  </pic:nvPicPr>
+                  <pic:blipFill>
+                    <a:blip r:embed="rId12"/>
+                    <a:stretch>
+                      <a:fillRect/>
+                    </a:stretch>
+                  </pic:blipFill>
+                  <pic:spPr>
+                    <a:xfrm>
+                      <a:off x="0" y="0"/>
+                      <a:ext cx="3933302" cy="3663233"/>
+                    </a:xfrm>
+                    <a:prstGeom prst="rect">
+                      <a:avLst/>
+                    </a:prstGeom>
+                  </pic:spPr>
+                </pic:pic>
+              </a:graphicData>
+            </a:graphic>
+          </wp:inline>
+        </w:drawing>
+      </w:r>
+    </w:p>
+    <w:p>
+      <w:r>
+        <w:br w:type="page"/>
+      </w:r>
+    </w:p>
+    <w:p>
+      <w:r>
+        <w:lastRenderedPageBreak/>
+        <w:t xml:space="preserve">As I was testing my code and using debug tools, I discovered that my predictions were using 1d arrays, rather than 2d arrays after the first iteration. I did some bug tracking and learned that </w:t>
+      </w:r>
+      <w:proofErr w:type="spellStart"/>
+      <w:r>
+        <w:t>math.pow</w:t>
+      </w:r>
+      <w:proofErr w:type="spellEnd"/>
+      <w:r>
+        <w:t>(</w:t>
+      </w:r>
+      <w:proofErr w:type="spellStart"/>
+      <w:r>
+        <w:t>math.e</w:t>
+      </w:r>
+      <w:proofErr w:type="spellEnd"/>
+      <w:r>
+        <w:t xml:space="preserve">), -z)) was only working on single elements, but as suggested by Claude and using </w:t>
+      </w:r>
+      <w:proofErr w:type="spellStart"/>
+      <w:r>
+        <w:t>np.exp</w:t>
+      </w:r>
+      <w:proofErr w:type="spellEnd"/>
+      <w:r>
+        <w:t>(-z)) it allowed the code to work on entire arrays at once.</w:t>
+      </w:r>
+    </w:p>
+    <w:p>
+      <w:r>
+        <w:rPr>
+          <w:noProof/>
+        </w:rPr>
+        <w:drawing>
+          <wp:inline distT="0" distB="0" distL="0" distR="0" wp14:anchorId="031567D5" wp14:editId="703FF71A">
+            <wp:extent cx="3986784" cy="3602588"/>
+            <wp:effectExtent l="0" t="0" r="0" b="0"/>
+            <wp:docPr id="223264990" name="Picture 1" descr="A screenshot of a computer program&#10;&#10;Description automatically generated"/>
+            <wp:cNvGraphicFramePr>
+              <a:graphicFrameLocks xmlns:a="http://schemas.openxmlformats.org/drawingml/2006/main" noChangeAspect="1"/>
+            </wp:cNvGraphicFramePr>
+            <a:graphic xmlns:a="http://schemas.openxmlformats.org/drawingml/2006/main">
+              <a:graphicData uri="http://schemas.openxmlformats.org/drawingml/2006/picture">
+                <pic:pic xmlns:pic="http://schemas.openxmlformats.org/drawingml/2006/picture">
+                  <pic:nvPicPr>
+                    <pic:cNvPr id="223264990" name="Picture 1" descr="A screenshot of a computer program&#10;&#10;Description automatically generated"/>
+                    <pic:cNvPicPr/>
+                  </pic:nvPicPr>
+                  <pic:blipFill>
+                    <a:blip r:embed="rId13"/>
+                    <a:stretch>
+                      <a:fillRect/>
+                    </a:stretch>
+                  </pic:blipFill>
+                  <pic:spPr>
+                    <a:xfrm>
+                      <a:off x="0" y="0"/>
+                      <a:ext cx="3994283" cy="3609364"/>
+                    </a:xfrm>
+                    <a:prstGeom prst="rect">
+                      <a:avLst/>
+                    </a:prstGeom>
+                  </pic:spPr>
+                </pic:pic>
+              </a:graphicData>
+            </a:graphic>
+          </wp:inline>
+        </w:drawing>
+      </w:r>
+    </w:p>
+    <w:p>
+      <w:r>
+        <w:rPr>
+          <w:noProof/>
+        </w:rPr>
+        <w:drawing>
+          <wp:inline distT="0" distB="0" distL="0" distR="0" wp14:anchorId="5931AD36" wp14:editId="1229E3BA">
+            <wp:extent cx="3941811" cy="2509114"/>
+            <wp:effectExtent l="0" t="0" r="1905" b="5715"/>
+            <wp:docPr id="866170103" name="Picture 1" descr="A screenshot of a computer program&#10;&#10;Description automatically generated"/>
+            <wp:cNvGraphicFramePr>
+              <a:graphicFrameLocks xmlns:a="http://schemas.openxmlformats.org/drawingml/2006/main" noChangeAspect="1"/>
+            </wp:cNvGraphicFramePr>
+            <a:graphic xmlns:a="http://schemas.openxmlformats.org/drawingml/2006/main">
+              <a:graphicData uri="http://schemas.openxmlformats.org/drawingml/2006/picture">
+                <pic:pic xmlns:pic="http://schemas.openxmlformats.org/drawingml/2006/picture">
+                  <pic:nvPicPr>
+                    <pic:cNvPr id="866170103" name="Picture 1" descr="A screenshot of a computer program&#10;&#10;Description automatically generated"/>
+                    <pic:cNvPicPr/>
+                  </pic:nvPicPr>
+                  <pic:blipFill>
+                    <a:blip r:embed="rId14"/>
+                    <a:stretch>
+                      <a:fillRect/>
+                    </a:stretch>
+                  </pic:blipFill>
+                  <pic:spPr>
+                    <a:xfrm>
+                      <a:off x="0" y="0"/>
+                      <a:ext cx="3946195" cy="2511905"/>
+                    </a:xfrm>
+                    <a:prstGeom prst="rect">
+                      <a:avLst/>
+                    </a:prstGeom>
+                  </pic:spPr>
+                </pic:pic>
+              </a:graphicData>
+            </a:graphic>
+          </wp:inline>
+        </w:drawing>
+      </w:r>
+    </w:p>
+    <w:p>
+      <w:r>
+        <w:br w:type="page"/>
+      </w:r>
+    </w:p>
+    <w:p>
+      <w:r>
+        <w:rPr>
+          <w:noProof/>
+        </w:rPr>
+        <w:lastRenderedPageBreak/>
+        <w:drawing>
+          <wp:anchor distT="0" distB="0" distL="114300" distR="114300" simplePos="0" relativeHeight="251658240" behindDoc="0" locked="0" layoutInCell="1" allowOverlap="1" wp14:anchorId="5F043888" wp14:editId="1657B811">
+            <wp:simplePos x="0" y="0"/>
+            <wp:positionH relativeFrom="column">
+              <wp:posOffset>592455</wp:posOffset>
+            </wp:positionH>
+            <wp:positionV relativeFrom="paragraph">
+              <wp:posOffset>884555</wp:posOffset>
+            </wp:positionV>
+            <wp:extent cx="2578100" cy="2976880"/>
+            <wp:effectExtent l="0" t="0" r="0" b="0"/>
+            <wp:wrapSquare wrapText="bothSides"/>
+            <wp:docPr id="1077224500" name="Picture 1" descr="A screenshot of a computer program&#10;&#10;Description automatically generated"/>
+            <wp:cNvGraphicFramePr>
+              <a:graphicFrameLocks xmlns:a="http://schemas.openxmlformats.org/drawingml/2006/main" noChangeAspect="1"/>
+            </wp:cNvGraphicFramePr>
+            <a:graphic xmlns:a="http://schemas.openxmlformats.org/drawingml/2006/main">
+              <a:graphicData uri="http://schemas.openxmlformats.org/drawingml/2006/picture">
+                <pic:pic xmlns:pic="http://schemas.openxmlformats.org/drawingml/2006/picture">
+                  <pic:nvPicPr>
+                    <pic:cNvPr id="1077224500" name="Picture 1" descr="A screenshot of a computer program&#10;&#10;Description automatically generated"/>
+                    <pic:cNvPicPr/>
+                  </pic:nvPicPr>
+                  <pic:blipFill>
+                    <a:blip r:embed="rId15" cstate="print">
+                      <a:extLst>
+                        <a:ext uri="{28A0092B-C50C-407E-A947-70E740481C1C}">
+                          <a14:useLocalDpi xmlns:a14="http://schemas.microsoft.com/office/drawing/2010/main" val="0"/>
+                        </a:ext>
+                      </a:extLst>
+                    </a:blip>
+                    <a:stretch>
+                      <a:fillRect/>
+                    </a:stretch>
+                  </pic:blipFill>
+                  <pic:spPr>
+                    <a:xfrm>
+                      <a:off x="0" y="0"/>
+                      <a:ext cx="2578100" cy="2976880"/>
+                    </a:xfrm>
+                    <a:prstGeom prst="rect">
+                      <a:avLst/>
+                    </a:prstGeom>
+                  </pic:spPr>
+                </pic:pic>
+              </a:graphicData>
+            </a:graphic>
+            <wp14:sizeRelH relativeFrom="margin">
+              <wp14:pctWidth>0</wp14:pctWidth>
+            </wp14:sizeRelH>
+            <wp14:sizeRelV relativeFrom="margin">
+              <wp14:pctHeight>0</wp14:pctHeight>
+            </wp14:sizeRelV>
+          </wp:anchor>
+        </w:drawing>
+      </w:r>
+      <w:r>
+        <w:t xml:space="preserve">Since we used the </w:t>
+      </w:r>
+      <w:proofErr w:type="spellStart"/>
+      <w:r>
+        <w:t>sklearn</w:t>
+      </w:r>
+      <w:proofErr w:type="spellEnd"/>
+      <w:r>
+        <w:t xml:space="preserve"> library for the logistic regression classifier, I figured it would have a built-in function for randomizing training / test data. I asked Claude about the </w:t>
+      </w:r>
+      <w:proofErr w:type="spellStart"/>
+      <w:r>
+        <w:t>sklearn</w:t>
+      </w:r>
+      <w:proofErr w:type="spellEnd"/>
+      <w:r>
+        <w:t xml:space="preserve"> functions and discovered </w:t>
+      </w:r>
+      <w:proofErr w:type="spellStart"/>
+      <w:r>
+        <w:t>model_selection.train_test_split</w:t>
+      </w:r>
+      <w:proofErr w:type="spellEnd"/>
+      <w:r>
+        <w:t>().</w:t>
+      </w:r>
+      <w:r>
+        <w:t xml:space="preserve"> </w:t>
+      </w:r>
+      <w:r>
+        <w:t xml:space="preserve">I already had most of the trial loop code as skeleton code, I wasn’t sure how to use the library functions to run the </w:t>
+      </w:r>
+      <w:proofErr w:type="spellStart"/>
+      <w:r>
+        <w:t>sklearn</w:t>
+      </w:r>
+      <w:proofErr w:type="spellEnd"/>
+      <w:r>
+        <w:t xml:space="preserve"> model.</w:t>
+      </w:r>
+    </w:p>
+    <w:p/>
+    <w:p>
+      <w:r>
+        <w:br w:type="textWrapping" w:clear="all"/>
+      </w:r>
+      <w:r>
+        <w:rPr>
+          <w:noProof/>
+        </w:rPr>
+        <w:drawing>
+          <wp:inline distT="0" distB="0" distL="0" distR="0" wp14:anchorId="38EB34C7" wp14:editId="577919DF">
+            <wp:extent cx="2871630" cy="3899001"/>
+            <wp:effectExtent l="0" t="0" r="5080" b="6350"/>
+            <wp:docPr id="25600960" name="Picture 1" descr="A screenshot of a computer program&#10;&#10;Description automatically generated"/>
+            <wp:cNvGraphicFramePr>
+              <a:graphicFrameLocks xmlns:a="http://schemas.openxmlformats.org/drawingml/2006/main" noChangeAspect="1"/>
+            </wp:cNvGraphicFramePr>
+            <a:graphic xmlns:a="http://schemas.openxmlformats.org/drawingml/2006/main">
+              <a:graphicData uri="http://schemas.openxmlformats.org/drawingml/2006/picture">
+                <pic:pic xmlns:pic="http://schemas.openxmlformats.org/drawingml/2006/picture">
+                  <pic:nvPicPr>
+                    <pic:cNvPr id="25600960" name="Picture 1" descr="A screenshot of a computer program&#10;&#10;Description automatically generated"/>
+                    <pic:cNvPicPr/>
+                  </pic:nvPicPr>
+                  <pic:blipFill>
+                    <a:blip r:embed="rId16"/>
+                    <a:stretch>
+                      <a:fillRect/>
+                    </a:stretch>
+                  </pic:blipFill>
+                  <pic:spPr>
+                    <a:xfrm>
+                      <a:off x="0" y="0"/>
+                      <a:ext cx="2881690" cy="3912660"/>
+                    </a:xfrm>
+                    <a:prstGeom prst="rect">
+                      <a:avLst/>
+                    </a:prstGeom>
+                  </pic:spPr>
+                </pic:pic>
+              </a:graphicData>
+            </a:graphic>
+          </wp:inline>
+        </w:drawing>
+      </w:r>
+      <w:r>
+        <w:rPr>
+          <w:noProof/>
+        </w:rPr>
+        <w:t xml:space="preserve"> </w:t>
+      </w:r>
+      <w:r>
+        <w:rPr>
+          <w:noProof/>
+        </w:rPr>
+        <w:drawing>
+          <wp:inline distT="0" distB="0" distL="0" distR="0" wp14:anchorId="17928814" wp14:editId="37D472D1">
+            <wp:extent cx="2889504" cy="3189118"/>
+            <wp:effectExtent l="0" t="0" r="6350" b="0"/>
+            <wp:docPr id="66849928" name="Picture 1" descr="A screenshot of a computer program&#10;&#10;Description automatically generated"/>
+            <wp:cNvGraphicFramePr>
+              <a:graphicFrameLocks xmlns:a="http://schemas.openxmlformats.org/drawingml/2006/main" noChangeAspect="1"/>
+            </wp:cNvGraphicFramePr>
+            <a:graphic xmlns:a="http://schemas.openxmlformats.org/drawingml/2006/main">
+              <a:graphicData uri="http://schemas.openxmlformats.org/drawingml/2006/picture">
+                <pic:pic xmlns:pic="http://schemas.openxmlformats.org/drawingml/2006/picture">
+                  <pic:nvPicPr>
+                    <pic:cNvPr id="66849928" name="Picture 1" descr="A screenshot of a computer program&#10;&#10;Description automatically generated"/>
+                    <pic:cNvPicPr/>
+                  </pic:nvPicPr>
+                  <pic:blipFill>
+                    <a:blip r:embed="rId17"/>
+                    <a:stretch>
+                      <a:fillRect/>
+                    </a:stretch>
+                  </pic:blipFill>
+                  <pic:spPr>
+                    <a:xfrm>
+                      <a:off x="0" y="0"/>
+                      <a:ext cx="2893553" cy="3193587"/>
+                    </a:xfrm>
+                    <a:prstGeom prst="rect">
+                      <a:avLst/>
+                    </a:prstGeom>
+                  </pic:spPr>
+                </pic:pic>
+              </a:graphicData>
+            </a:graphic>
+          </wp:inline>
+        </w:drawing>
       </w:r>
     </w:p>
     <w:sectPr>

</xml_diff>

<commit_message>
Improved X assignment loop and documentation
</commit_message>
<xml_diff>
--- a/Projects/Project 3/ai_usage.docx
+++ b/Projects/Project 3/ai_usage.docx
@@ -42,21 +42,16 @@
       </w:r>
       <w:proofErr w:type="spellEnd"/>
       <w:r>
-        <w:t xml:space="preserve"> library. Also, I didn’t even realize the </w:t>
-      </w:r>
-      <w:proofErr w:type="spellStart"/>
-      <w:r>
-        <w:t>imdb_reviews</w:t>
-      </w:r>
-      <w:proofErr w:type="spellEnd"/>
-      <w:r>
-        <w:t xml:space="preserve"> document included the positive/negative sentiment included at the end of each line until I was almost done with the project</w:t>
-      </w:r>
-      <w:r>
-        <w:t xml:space="preserve"> and had to refactor a decent amount of code to fix it</w:t>
-      </w:r>
-      <w:r>
-        <w:t>.</w:t>
+        <w:t xml:space="preserve"> library</w:t>
+      </w:r>
+      <w:r>
+        <w:t xml:space="preserve"> and more Python functions and data structures</w:t>
+      </w:r>
+      <w:r>
+        <w:t xml:space="preserve">. </w:t>
+      </w:r>
+      <w:r>
+        <w:t xml:space="preserve">I was able to use Claude 3.5 Sonnet and Cursor to augment my understanding of the project and make my code more efficient. </w:t>
       </w:r>
     </w:p>
     <w:p/>
@@ -504,7 +499,16 @@
     <w:p>
       <w:r>
         <w:lastRenderedPageBreak/>
-        <w:t xml:space="preserve">As I was testing my code and using debug tools, I discovered that my predictions were using 1d arrays, rather than 2d arrays after the first iteration. I did some bug tracking and learned that </w:t>
+        <w:t xml:space="preserve">As I was testing my code and using debug tools, </w:t>
+      </w:r>
+      <w:r>
+        <w:rPr>
+          <w:u w:val="single"/>
+        </w:rPr>
+        <w:t>I discovered that my predictions were using 1d arrays, rather than 2d arrays after the first iteration. I did some bug tracking</w:t>
+      </w:r>
+      <w:r>
+        <w:t xml:space="preserve"> and learned that </w:t>
       </w:r>
       <w:proofErr w:type="spellStart"/>
       <w:r>
@@ -627,7 +631,7 @@
         </w:rPr>
         <w:lastRenderedPageBreak/>
         <w:drawing>
-          <wp:anchor distT="0" distB="0" distL="114300" distR="114300" simplePos="0" relativeHeight="251658240" behindDoc="0" locked="0" layoutInCell="1" allowOverlap="1" wp14:anchorId="5F043888" wp14:editId="1657B811">
+          <wp:anchor distT="0" distB="0" distL="114300" distR="114300" simplePos="0" relativeHeight="251658240" behindDoc="0" locked="0" layoutInCell="1" allowOverlap="1" wp14:anchorId="5F043888" wp14:editId="205150A9">
             <wp:simplePos x="0" y="0"/>
             <wp:positionH relativeFrom="column">
               <wp:posOffset>592455</wp:posOffset>
@@ -713,7 +717,13 @@
         <w:t xml:space="preserve"> </w:t>
       </w:r>
       <w:r>
-        <w:t xml:space="preserve">I already had most of the trial loop code as skeleton code, I wasn’t sure how to use the library functions to run the </w:t>
+        <w:rPr>
+          <w:u w:val="single"/>
+        </w:rPr>
+        <w:t>I already had most of the trial loop code as skeleton code, I wasn’t sure how to use the library functions</w:t>
+      </w:r>
+      <w:r>
+        <w:t xml:space="preserve"> to run the </w:t>
       </w:r>
       <w:proofErr w:type="spellStart"/>
       <w:r>
@@ -726,6 +736,11 @@
     </w:p>
     <w:p/>
     <w:p>
+      <w:pPr>
+        <w:rPr>
+          <w:noProof/>
+        </w:rPr>
+      </w:pPr>
       <w:r>
         <w:br w:type="textWrapping" w:clear="all"/>
       </w:r>
@@ -816,6 +831,363 @@
         </w:drawing>
       </w:r>
     </w:p>
+    <w:p>
+      <w:pPr>
+        <w:rPr>
+          <w:noProof/>
+        </w:rPr>
+      </w:pPr>
+      <w:r>
+        <w:rPr>
+          <w:noProof/>
+        </w:rPr>
+        <w:br w:type="page"/>
+      </w:r>
+    </w:p>
+    <w:p>
+      <w:r>
+        <w:lastRenderedPageBreak/>
+        <w:t xml:space="preserve">I noticed my feature table assignment loop was taking longer than I expected, usually about 2 to 5 minutes, so I asked my IDE AI “cursor-small” to assist with the time complexity. It explained to me what Python sets are and significantly reduced the time it takes to run this loop to below 15 seconds. I </w:t>
+      </w:r>
+      <w:r>
+        <w:rPr>
+          <w:u w:val="single"/>
+        </w:rPr>
+        <w:t>first tried to reduce the time complexity myself</w:t>
+      </w:r>
+      <w:r>
+        <w:t xml:space="preserve"> but wasn’t getting any progress since I haven’t used sets in Python before, although they are similar to dictionaries. </w:t>
+      </w:r>
+    </w:p>
+    <w:p>
+      <w:r>
+        <w:rPr>
+          <w:noProof/>
+        </w:rPr>
+        <w:drawing>
+          <wp:inline distT="0" distB="0" distL="0" distR="0" wp14:anchorId="11B659F0" wp14:editId="5FB9FA1D">
+            <wp:extent cx="4292930" cy="1590586"/>
+            <wp:effectExtent l="0" t="0" r="0" b="0"/>
+            <wp:docPr id="1622823701" name="Picture 1" descr="A computer screen with text and numbers&#10;&#10;Description automatically generated"/>
+            <wp:cNvGraphicFramePr>
+              <a:graphicFrameLocks xmlns:a="http://schemas.openxmlformats.org/drawingml/2006/main" noChangeAspect="1"/>
+            </wp:cNvGraphicFramePr>
+            <a:graphic xmlns:a="http://schemas.openxmlformats.org/drawingml/2006/main">
+              <a:graphicData uri="http://schemas.openxmlformats.org/drawingml/2006/picture">
+                <pic:pic xmlns:pic="http://schemas.openxmlformats.org/drawingml/2006/picture">
+                  <pic:nvPicPr>
+                    <pic:cNvPr id="1622823701" name="Picture 1" descr="A computer screen with text and numbers&#10;&#10;Description automatically generated"/>
+                    <pic:cNvPicPr/>
+                  </pic:nvPicPr>
+                  <pic:blipFill>
+                    <a:blip r:embed="rId18"/>
+                    <a:stretch>
+                      <a:fillRect/>
+                    </a:stretch>
+                  </pic:blipFill>
+                  <pic:spPr>
+                    <a:xfrm>
+                      <a:off x="0" y="0"/>
+                      <a:ext cx="4306189" cy="1595499"/>
+                    </a:xfrm>
+                    <a:prstGeom prst="rect">
+                      <a:avLst/>
+                    </a:prstGeom>
+                  </pic:spPr>
+                </pic:pic>
+              </a:graphicData>
+            </a:graphic>
+          </wp:inline>
+        </w:drawing>
+      </w:r>
+    </w:p>
+    <w:p>
+      <w:r>
+        <w:rPr>
+          <w:noProof/>
+        </w:rPr>
+        <w:drawing>
+          <wp:inline distT="0" distB="0" distL="0" distR="0" wp14:anchorId="754160E8" wp14:editId="5F21303F">
+            <wp:extent cx="1775361" cy="2690460"/>
+            <wp:effectExtent l="0" t="0" r="0" b="0"/>
+            <wp:docPr id="2018994192" name="Picture 1" descr="A screenshot of a computer program&#10;&#10;Description automatically generated"/>
+            <wp:cNvGraphicFramePr>
+              <a:graphicFrameLocks xmlns:a="http://schemas.openxmlformats.org/drawingml/2006/main" noChangeAspect="1"/>
+            </wp:cNvGraphicFramePr>
+            <a:graphic xmlns:a="http://schemas.openxmlformats.org/drawingml/2006/main">
+              <a:graphicData uri="http://schemas.openxmlformats.org/drawingml/2006/picture">
+                <pic:pic xmlns:pic="http://schemas.openxmlformats.org/drawingml/2006/picture">
+                  <pic:nvPicPr>
+                    <pic:cNvPr id="2018994192" name="Picture 1" descr="A screenshot of a computer program&#10;&#10;Description automatically generated"/>
+                    <pic:cNvPicPr/>
+                  </pic:nvPicPr>
+                  <pic:blipFill>
+                    <a:blip r:embed="rId19"/>
+                    <a:stretch>
+                      <a:fillRect/>
+                    </a:stretch>
+                  </pic:blipFill>
+                  <pic:spPr>
+                    <a:xfrm>
+                      <a:off x="0" y="0"/>
+                      <a:ext cx="1788533" cy="2710421"/>
+                    </a:xfrm>
+                    <a:prstGeom prst="rect">
+                      <a:avLst/>
+                    </a:prstGeom>
+                  </pic:spPr>
+                </pic:pic>
+              </a:graphicData>
+            </a:graphic>
+          </wp:inline>
+        </w:drawing>
+      </w:r>
+      <w:r>
+        <w:rPr>
+          <w:noProof/>
+        </w:rPr>
+        <w:drawing>
+          <wp:inline distT="0" distB="0" distL="0" distR="0" wp14:anchorId="77C0AA0B" wp14:editId="104BC759">
+            <wp:extent cx="1866845" cy="2699309"/>
+            <wp:effectExtent l="0" t="0" r="635" b="6350"/>
+            <wp:docPr id="1349674021" name="Picture 1" descr="A screenshot of a computer program&#10;&#10;Description automatically generated"/>
+            <wp:cNvGraphicFramePr>
+              <a:graphicFrameLocks xmlns:a="http://schemas.openxmlformats.org/drawingml/2006/main" noChangeAspect="1"/>
+            </wp:cNvGraphicFramePr>
+            <a:graphic xmlns:a="http://schemas.openxmlformats.org/drawingml/2006/main">
+              <a:graphicData uri="http://schemas.openxmlformats.org/drawingml/2006/picture">
+                <pic:pic xmlns:pic="http://schemas.openxmlformats.org/drawingml/2006/picture">
+                  <pic:nvPicPr>
+                    <pic:cNvPr id="1349674021" name="Picture 1" descr="A screenshot of a computer program&#10;&#10;Description automatically generated"/>
+                    <pic:cNvPicPr/>
+                  </pic:nvPicPr>
+                  <pic:blipFill>
+                    <a:blip r:embed="rId20"/>
+                    <a:stretch>
+                      <a:fillRect/>
+                    </a:stretch>
+                  </pic:blipFill>
+                  <pic:spPr>
+                    <a:xfrm>
+                      <a:off x="0" y="0"/>
+                      <a:ext cx="1870740" cy="2704941"/>
+                    </a:xfrm>
+                    <a:prstGeom prst="rect">
+                      <a:avLst/>
+                    </a:prstGeom>
+                  </pic:spPr>
+                </pic:pic>
+              </a:graphicData>
+            </a:graphic>
+          </wp:inline>
+        </w:drawing>
+      </w:r>
+      <w:r>
+        <w:rPr>
+          <w:noProof/>
+        </w:rPr>
+        <w:drawing>
+          <wp:inline distT="0" distB="0" distL="0" distR="0" wp14:anchorId="08F46A33" wp14:editId="2E5B4C95">
+            <wp:extent cx="1886754" cy="2700999"/>
+            <wp:effectExtent l="0" t="0" r="0" b="4445"/>
+            <wp:docPr id="833001355" name="Picture 1" descr="A screenshot of a computer program&#10;&#10;Description automatically generated"/>
+            <wp:cNvGraphicFramePr>
+              <a:graphicFrameLocks xmlns:a="http://schemas.openxmlformats.org/drawingml/2006/main" noChangeAspect="1"/>
+            </wp:cNvGraphicFramePr>
+            <a:graphic xmlns:a="http://schemas.openxmlformats.org/drawingml/2006/main">
+              <a:graphicData uri="http://schemas.openxmlformats.org/drawingml/2006/picture">
+                <pic:pic xmlns:pic="http://schemas.openxmlformats.org/drawingml/2006/picture">
+                  <pic:nvPicPr>
+                    <pic:cNvPr id="833001355" name="Picture 1" descr="A screenshot of a computer program&#10;&#10;Description automatically generated"/>
+                    <pic:cNvPicPr/>
+                  </pic:nvPicPr>
+                  <pic:blipFill>
+                    <a:blip r:embed="rId21"/>
+                    <a:stretch>
+                      <a:fillRect/>
+                    </a:stretch>
+                  </pic:blipFill>
+                  <pic:spPr>
+                    <a:xfrm>
+                      <a:off x="0" y="0"/>
+                      <a:ext cx="1900778" cy="2721075"/>
+                    </a:xfrm>
+                    <a:prstGeom prst="rect">
+                      <a:avLst/>
+                    </a:prstGeom>
+                  </pic:spPr>
+                </pic:pic>
+              </a:graphicData>
+            </a:graphic>
+          </wp:inline>
+        </w:drawing>
+      </w:r>
+    </w:p>
+    <w:p/>
+    <w:p>
+      <w:r>
+        <w:rPr>
+          <w:noProof/>
+        </w:rPr>
+        <w:lastRenderedPageBreak/>
+        <w:drawing>
+          <wp:inline distT="0" distB="0" distL="0" distR="0" wp14:anchorId="2BB2204A" wp14:editId="31DDBCC8">
+            <wp:extent cx="2087926" cy="2613804"/>
+            <wp:effectExtent l="0" t="0" r="7620" b="0"/>
+            <wp:docPr id="1754452606" name="Picture 1" descr="A screenshot of a computer program&#10;&#10;Description automatically generated"/>
+            <wp:cNvGraphicFramePr>
+              <a:graphicFrameLocks xmlns:a="http://schemas.openxmlformats.org/drawingml/2006/main" noChangeAspect="1"/>
+            </wp:cNvGraphicFramePr>
+            <a:graphic xmlns:a="http://schemas.openxmlformats.org/drawingml/2006/main">
+              <a:graphicData uri="http://schemas.openxmlformats.org/drawingml/2006/picture">
+                <pic:pic xmlns:pic="http://schemas.openxmlformats.org/drawingml/2006/picture">
+                  <pic:nvPicPr>
+                    <pic:cNvPr id="1754452606" name="Picture 1" descr="A screenshot of a computer program&#10;&#10;Description automatically generated"/>
+                    <pic:cNvPicPr/>
+                  </pic:nvPicPr>
+                  <pic:blipFill>
+                    <a:blip r:embed="rId22"/>
+                    <a:stretch>
+                      <a:fillRect/>
+                    </a:stretch>
+                  </pic:blipFill>
+                  <pic:spPr>
+                    <a:xfrm>
+                      <a:off x="0" y="0"/>
+                      <a:ext cx="2104178" cy="2634149"/>
+                    </a:xfrm>
+                    <a:prstGeom prst="rect">
+                      <a:avLst/>
+                    </a:prstGeom>
+                  </pic:spPr>
+                </pic:pic>
+              </a:graphicData>
+            </a:graphic>
+          </wp:inline>
+        </w:drawing>
+      </w:r>
+      <w:r>
+        <w:rPr>
+          <w:noProof/>
+        </w:rPr>
+        <w:drawing>
+          <wp:inline distT="0" distB="0" distL="0" distR="0" wp14:anchorId="1DFB71EE" wp14:editId="52F248C3">
+            <wp:extent cx="1972801" cy="2621699"/>
+            <wp:effectExtent l="0" t="0" r="8890" b="7620"/>
+            <wp:docPr id="987197203" name="Picture 1" descr="A screenshot of a computer program&#10;&#10;Description automatically generated"/>
+            <wp:cNvGraphicFramePr>
+              <a:graphicFrameLocks xmlns:a="http://schemas.openxmlformats.org/drawingml/2006/main" noChangeAspect="1"/>
+            </wp:cNvGraphicFramePr>
+            <a:graphic xmlns:a="http://schemas.openxmlformats.org/drawingml/2006/main">
+              <a:graphicData uri="http://schemas.openxmlformats.org/drawingml/2006/picture">
+                <pic:pic xmlns:pic="http://schemas.openxmlformats.org/drawingml/2006/picture">
+                  <pic:nvPicPr>
+                    <pic:cNvPr id="987197203" name="Picture 1" descr="A screenshot of a computer program&#10;&#10;Description automatically generated"/>
+                    <pic:cNvPicPr/>
+                  </pic:nvPicPr>
+                  <pic:blipFill>
+                    <a:blip r:embed="rId23"/>
+                    <a:stretch>
+                      <a:fillRect/>
+                    </a:stretch>
+                  </pic:blipFill>
+                  <pic:spPr>
+                    <a:xfrm>
+                      <a:off x="0" y="0"/>
+                      <a:ext cx="1993158" cy="2648752"/>
+                    </a:xfrm>
+                    <a:prstGeom prst="rect">
+                      <a:avLst/>
+                    </a:prstGeom>
+                  </pic:spPr>
+                </pic:pic>
+              </a:graphicData>
+            </a:graphic>
+          </wp:inline>
+        </w:drawing>
+      </w:r>
+      <w:r>
+        <w:rPr>
+          <w:noProof/>
+        </w:rPr>
+        <w:drawing>
+          <wp:inline distT="0" distB="0" distL="0" distR="0" wp14:anchorId="08AA24BF" wp14:editId="1B922C2E">
+            <wp:extent cx="1863306" cy="2629289"/>
+            <wp:effectExtent l="0" t="0" r="3810" b="0"/>
+            <wp:docPr id="872172152" name="Picture 1" descr="A screenshot of a computer program&#10;&#10;Description automatically generated"/>
+            <wp:cNvGraphicFramePr>
+              <a:graphicFrameLocks xmlns:a="http://schemas.openxmlformats.org/drawingml/2006/main" noChangeAspect="1"/>
+            </wp:cNvGraphicFramePr>
+            <a:graphic xmlns:a="http://schemas.openxmlformats.org/drawingml/2006/main">
+              <a:graphicData uri="http://schemas.openxmlformats.org/drawingml/2006/picture">
+                <pic:pic xmlns:pic="http://schemas.openxmlformats.org/drawingml/2006/picture">
+                  <pic:nvPicPr>
+                    <pic:cNvPr id="872172152" name="Picture 1" descr="A screenshot of a computer program&#10;&#10;Description automatically generated"/>
+                    <pic:cNvPicPr/>
+                  </pic:nvPicPr>
+                  <pic:blipFill>
+                    <a:blip r:embed="rId24"/>
+                    <a:stretch>
+                      <a:fillRect/>
+                    </a:stretch>
+                  </pic:blipFill>
+                  <pic:spPr>
+                    <a:xfrm>
+                      <a:off x="0" y="0"/>
+                      <a:ext cx="1887852" cy="2663925"/>
+                    </a:xfrm>
+                    <a:prstGeom prst="rect">
+                      <a:avLst/>
+                    </a:prstGeom>
+                  </pic:spPr>
+                </pic:pic>
+              </a:graphicData>
+            </a:graphic>
+          </wp:inline>
+        </w:drawing>
+      </w:r>
+      <w:r>
+        <w:rPr>
+          <w:noProof/>
+        </w:rPr>
+        <w:drawing>
+          <wp:inline distT="0" distB="0" distL="0" distR="0" wp14:anchorId="660180AF" wp14:editId="2B6F8B85">
+            <wp:extent cx="3105450" cy="724395"/>
+            <wp:effectExtent l="0" t="0" r="0" b="0"/>
+            <wp:docPr id="710318192" name="Picture 1" descr="A black background with white text&#10;&#10;Description automatically generated"/>
+            <wp:cNvGraphicFramePr>
+              <a:graphicFrameLocks xmlns:a="http://schemas.openxmlformats.org/drawingml/2006/main" noChangeAspect="1"/>
+            </wp:cNvGraphicFramePr>
+            <a:graphic xmlns:a="http://schemas.openxmlformats.org/drawingml/2006/main">
+              <a:graphicData uri="http://schemas.openxmlformats.org/drawingml/2006/picture">
+                <pic:pic xmlns:pic="http://schemas.openxmlformats.org/drawingml/2006/picture">
+                  <pic:nvPicPr>
+                    <pic:cNvPr id="710318192" name="Picture 1" descr="A black background with white text&#10;&#10;Description automatically generated"/>
+                    <pic:cNvPicPr/>
+                  </pic:nvPicPr>
+                  <pic:blipFill>
+                    <a:blip r:embed="rId25"/>
+                    <a:stretch>
+                      <a:fillRect/>
+                    </a:stretch>
+                  </pic:blipFill>
+                  <pic:spPr>
+                    <a:xfrm>
+                      <a:off x="0" y="0"/>
+                      <a:ext cx="3128813" cy="729845"/>
+                    </a:xfrm>
+                    <a:prstGeom prst="rect">
+                      <a:avLst/>
+                    </a:prstGeom>
+                  </pic:spPr>
+                </pic:pic>
+              </a:graphicData>
+            </a:graphic>
+          </wp:inline>
+        </w:drawing>
+      </w:r>
+    </w:p>
+    <w:p/>
     <w:sectPr>
       <w:pgSz w:w="12240" w:h="15840"/>
       <w:pgMar w:top="1440" w:right="1440" w:bottom="1440" w:left="1440" w:header="720" w:footer="720" w:gutter="0"/>

</xml_diff>